<commit_message>
practicando parcial redictado 2022 sql
</commit_message>
<xml_diff>
--- a/2do año/Sexto Semestre/OO1/Orientacion a Objetos 1.docx
+++ b/2do año/Sexto Semestre/OO1/Orientacion a Objetos 1.docx
@@ -8,40 +8,24 @@
           <w:lang w:val="es-AR"/>
         </w:rPr>
       </w:pPr>
-      <w:proofErr w:type="spellStart"/>
-      <w:r>
-        <w:rPr>
-          <w:lang w:val="es-AR"/>
-        </w:rPr>
-        <w:t>Orientacion</w:t>
-      </w:r>
-      <w:proofErr w:type="spellEnd"/>
-      <w:r>
-        <w:rPr>
-          <w:lang w:val="es-AR"/>
-        </w:rPr>
-        <w:t xml:space="preserve"> a Objetos 1:</w:t>
-      </w:r>
-    </w:p>
-    <w:p>
-      <w:pPr>
-        <w:rPr>
-          <w:lang w:val="es-AR"/>
-        </w:rPr>
-      </w:pPr>
-      <w:proofErr w:type="spellStart"/>
-      <w:r>
-        <w:rPr>
-          <w:lang w:val="es-AR"/>
-        </w:rPr>
-        <w:t>Teoria</w:t>
-      </w:r>
-      <w:proofErr w:type="spellEnd"/>
-      <w:r>
-        <w:rPr>
-          <w:lang w:val="es-AR"/>
-        </w:rPr>
-        <w:t xml:space="preserve"> 1 – 29/8/24:</w:t>
+      <w:r>
+        <w:rPr>
+          <w:lang w:val="es-AR"/>
+        </w:rPr>
+        <w:t>Orientacion a Objetos 1:</w:t>
+      </w:r>
+    </w:p>
+    <w:p>
+      <w:pPr>
+        <w:rPr>
+          <w:lang w:val="es-AR"/>
+        </w:rPr>
+      </w:pPr>
+      <w:r>
+        <w:rPr>
+          <w:lang w:val="es-AR"/>
+        </w:rPr>
+        <w:t>Teoria 1 – 29/8/24:</w:t>
       </w:r>
     </w:p>
     <w:p>
@@ -128,76 +112,20 @@
         <w:rPr>
           <w:lang w:val="es-AR"/>
         </w:rPr>
-        <w:t xml:space="preserve">La clave del éxito es poder agregar nueva funcionalidad (no prevista originalmente), reemplazar objetos o modificar objetos y que el sistema “no se entere”, ni se rompa. </w:t>
-      </w:r>
-      <w:proofErr w:type="spellStart"/>
-      <w:r>
-        <w:rPr>
-          <w:lang w:val="es-AR"/>
-        </w:rPr>
-        <w:t>E.g</w:t>
-      </w:r>
-      <w:proofErr w:type="spellEnd"/>
-      <w:r>
-        <w:rPr>
-          <w:lang w:val="es-AR"/>
-        </w:rPr>
-        <w:t xml:space="preserve">. integración </w:t>
-      </w:r>
-      <w:proofErr w:type="spellStart"/>
-      <w:r>
-        <w:rPr>
-          <w:lang w:val="es-AR"/>
-        </w:rPr>
-        <w:t>Whatsapp</w:t>
-      </w:r>
-      <w:proofErr w:type="spellEnd"/>
-      <w:r>
-        <w:rPr>
-          <w:lang w:val="es-AR"/>
-        </w:rPr>
-        <w:t xml:space="preserve"> y </w:t>
-      </w:r>
-      <w:proofErr w:type="spellStart"/>
-      <w:r>
-        <w:rPr>
-          <w:lang w:val="es-AR"/>
-        </w:rPr>
-        <w:t>messenger</w:t>
-      </w:r>
-      <w:proofErr w:type="spellEnd"/>
-      <w:r>
-        <w:rPr>
-          <w:lang w:val="es-AR"/>
-        </w:rPr>
-        <w:t xml:space="preserve"> Facebook</w:t>
-      </w:r>
-    </w:p>
-    <w:p>
-      <w:pPr>
-        <w:rPr>
-          <w:lang w:val="es-AR"/>
-        </w:rPr>
-      </w:pPr>
-      <w:r>
-        <w:rPr>
-          <w:lang w:val="es-AR"/>
-        </w:rPr>
-        <w:t xml:space="preserve">Los sistemas están compuestos (solamente) por un conjunto </w:t>
-      </w:r>
-      <w:proofErr w:type="spellStart"/>
-      <w:r>
-        <w:rPr>
-          <w:lang w:val="es-AR"/>
-        </w:rPr>
-        <w:t>deobjetos</w:t>
-      </w:r>
-      <w:proofErr w:type="spellEnd"/>
-      <w:r>
-        <w:rPr>
-          <w:lang w:val="es-AR"/>
-        </w:rPr>
-        <w:t xml:space="preserve"> que colaboran para llevar a cabo sus responsabilidades</w:t>
+        <w:t>La clave del éxito es poder agregar nueva funcionalidad (no prevista originalmente), reemplazar objetos o modificar objetos y que el sistema “no se entere”, ni se rompa. E.g. integración Whatsapp y messenger Facebook</w:t>
+      </w:r>
+    </w:p>
+    <w:p>
+      <w:pPr>
+        <w:rPr>
+          <w:lang w:val="es-AR"/>
+        </w:rPr>
+      </w:pPr>
+      <w:r>
+        <w:rPr>
+          <w:lang w:val="es-AR"/>
+        </w:rPr>
+        <w:t>Los sistemas están compuestos (solamente) por un conjunto deobjetos que colaboran para llevar a cabo sus responsabilidades</w:t>
       </w:r>
     </w:p>
     <w:p>
@@ -331,21 +259,7 @@
         <w:rPr>
           <w:lang w:val="es-AR"/>
         </w:rPr>
-        <w:t>Una jerarquía de clases no indica lo mismo que la jerarquía top-</w:t>
-      </w:r>
-      <w:proofErr w:type="spellStart"/>
-      <w:r>
-        <w:rPr>
-          <w:lang w:val="es-AR"/>
-        </w:rPr>
-        <w:t>down</w:t>
-      </w:r>
-      <w:proofErr w:type="spellEnd"/>
-      <w:r>
-        <w:rPr>
-          <w:lang w:val="es-AR"/>
-        </w:rPr>
-        <w:t xml:space="preserve"> </w:t>
+        <w:t xml:space="preserve">Una jerarquía de clases no indica lo mismo que la jerarquía top-down </w:t>
       </w:r>
     </w:p>
     <w:p>
@@ -716,21 +630,7 @@
         <w:rPr>
           <w:lang w:val="es-AR"/>
         </w:rPr>
-        <w:t>(</w:t>
-      </w:r>
-      <w:proofErr w:type="spellStart"/>
-      <w:r>
-        <w:rPr>
-          <w:lang w:val="es-AR"/>
-        </w:rPr>
-        <w:t>dni</w:t>
-      </w:r>
-      <w:proofErr w:type="spellEnd"/>
-      <w:r>
-        <w:rPr>
-          <w:lang w:val="es-AR"/>
-        </w:rPr>
-        <w:t>, apellido, nombre)</w:t>
+        <w:t>(dni, apellido, nombre)</w:t>
       </w:r>
     </w:p>
     <w:p>
@@ -766,21 +666,7 @@
         <w:rPr>
           <w:lang w:val="es-AR"/>
         </w:rPr>
-        <w:t>El estado interno se mantiene en las variables de instancia (</w:t>
-      </w:r>
-      <w:proofErr w:type="spellStart"/>
-      <w:r>
-        <w:rPr>
-          <w:lang w:val="es-AR"/>
-        </w:rPr>
-        <w:t>v.i.</w:t>
-      </w:r>
-      <w:proofErr w:type="spellEnd"/>
-      <w:r>
-        <w:rPr>
-          <w:lang w:val="es-AR"/>
-        </w:rPr>
-        <w:t xml:space="preserve">) del objeto. </w:t>
+        <w:t xml:space="preserve">El estado interno se mantiene en las variables de instancia (v.i.) del objeto. </w:t>
       </w:r>
     </w:p>
     <w:p>
@@ -1128,19 +1014,11 @@
           <w:lang w:val="es-AR"/>
         </w:rPr>
       </w:pPr>
-      <w:proofErr w:type="spellStart"/>
-      <w:r>
-        <w:rPr>
-          <w:lang w:val="es-AR"/>
-        </w:rPr>
-        <w:t>Envio</w:t>
-      </w:r>
-      <w:proofErr w:type="spellEnd"/>
-      <w:r>
-        <w:rPr>
-          <w:lang w:val="es-AR"/>
-        </w:rPr>
-        <w:t xml:space="preserve"> de mensajes:</w:t>
+      <w:r>
+        <w:rPr>
+          <w:lang w:val="es-AR"/>
+        </w:rPr>
+        <w:t>Envio de mensajes:</w:t>
       </w:r>
     </w:p>
     <w:p>
@@ -1263,19 +1141,11 @@
           <w:lang w:val="es-AR"/>
         </w:rPr>
       </w:pPr>
-      <w:proofErr w:type="spellStart"/>
-      <w:r>
-        <w:rPr>
-          <w:lang w:val="es-AR"/>
-        </w:rPr>
-        <w:t>cuenta.depositar</w:t>
-      </w:r>
-      <w:proofErr w:type="spellEnd"/>
-      <w:r>
-        <w:rPr>
-          <w:lang w:val="es-AR"/>
-        </w:rPr>
-        <w:t xml:space="preserve">(cantidad) </w:t>
+      <w:r>
+        <w:rPr>
+          <w:lang w:val="es-AR"/>
+        </w:rPr>
+        <w:t xml:space="preserve">cuenta.depositar(cantidad) </w:t>
       </w:r>
     </w:p>
     <w:p>
@@ -1285,19 +1155,11 @@
           <w:lang w:val="es-AR"/>
         </w:rPr>
       </w:pPr>
-      <w:proofErr w:type="spellStart"/>
-      <w:r>
-        <w:rPr>
-          <w:lang w:val="es-AR"/>
-        </w:rPr>
-        <w:t>figura.dibujar</w:t>
-      </w:r>
-      <w:proofErr w:type="spellEnd"/>
-      <w:r>
-        <w:rPr>
-          <w:lang w:val="es-AR"/>
-        </w:rPr>
-        <w:t>()</w:t>
+      <w:r>
+        <w:rPr>
+          <w:lang w:val="es-AR"/>
+        </w:rPr>
+        <w:t>figura.dibujar()</w:t>
       </w:r>
       <w:r>
         <w:rPr>
@@ -1305,46 +1167,24 @@
         </w:rPr>
         <w:br/>
       </w:r>
-      <w:proofErr w:type="spellStart"/>
-      <w:r>
-        <w:rPr>
-          <w:lang w:val="es-AR"/>
-        </w:rPr>
-        <w:t>figuraGrande.rotar</w:t>
-      </w:r>
-      <w:proofErr w:type="spellEnd"/>
-      <w:r>
-        <w:rPr>
-          <w:lang w:val="es-AR"/>
-        </w:rPr>
-        <w:t>(45)</w:t>
-      </w:r>
-    </w:p>
-    <w:p>
-      <w:pPr>
-        <w:rPr>
-          <w:lang w:val="es-AR"/>
-        </w:rPr>
-      </w:pPr>
-      <w:r>
-        <w:rPr>
-          <w:lang w:val="es-AR"/>
-        </w:rPr>
-        <w:t xml:space="preserve">cuenta, figura, </w:t>
-      </w:r>
-      <w:proofErr w:type="spellStart"/>
-      <w:r>
-        <w:rPr>
-          <w:lang w:val="es-AR"/>
-        </w:rPr>
-        <w:t>figuraGrande</w:t>
-      </w:r>
-      <w:proofErr w:type="spellEnd"/>
-      <w:r>
-        <w:rPr>
-          <w:lang w:val="es-AR"/>
-        </w:rPr>
-        <w:t xml:space="preserve"> son variables que apuntan a un objeto que entiende el mensaje correspondiente</w:t>
+      <w:r>
+        <w:rPr>
+          <w:lang w:val="es-AR"/>
+        </w:rPr>
+        <w:t>figuraGrande.rotar(45)</w:t>
+      </w:r>
+    </w:p>
+    <w:p>
+      <w:pPr>
+        <w:rPr>
+          <w:lang w:val="es-AR"/>
+        </w:rPr>
+      </w:pPr>
+      <w:r>
+        <w:rPr>
+          <w:lang w:val="es-AR"/>
+        </w:rPr>
+        <w:t>cuenta, figura, figuraGrande son variables que apuntan a un objeto que entiende el mensaje correspondiente</w:t>
       </w:r>
     </w:p>
     <w:p>
@@ -1609,19 +1449,11 @@
           <w:lang w:val="es-AR"/>
         </w:rPr>
       </w:pPr>
-      <w:proofErr w:type="spellStart"/>
-      <w:r>
-        <w:rPr>
-          <w:lang w:val="es-AR"/>
-        </w:rPr>
-        <w:t>Ej</w:t>
-      </w:r>
-      <w:proofErr w:type="spellEnd"/>
-      <w:r>
-        <w:rPr>
-          <w:lang w:val="es-AR"/>
-        </w:rPr>
-        <w:t>: voy al banco y quiero abrir una cuenta, se crea un objeto cuenta, y quiero abrir una caja de ahorro, se crea el objeto de la caja de ahorro. Se conecta todo como un grafo que el banco conoce la cuenta, la cuenta la caja de ahorro, el banco conoce la caja de ahorro, etc.</w:t>
+      <w:r>
+        <w:rPr>
+          <w:lang w:val="es-AR"/>
+        </w:rPr>
+        <w:t>Ej: voy al banco y quiero abrir una cuenta, se crea un objeto cuenta, y quiero abrir una caja de ahorro, se crea el objeto de la caja de ahorro. Se conecta todo como un grafo que el banco conoce la cuenta, la cuenta la caja de ahorro, el banco conoce la caja de ahorro, etc.</w:t>
       </w:r>
     </w:p>
     <w:p>
@@ -1983,59 +1815,29 @@
           <w:lang w:val="es-AR"/>
         </w:rPr>
       </w:pPr>
-      <w:proofErr w:type="spellStart"/>
-      <w:r>
-        <w:rPr>
-          <w:lang w:val="es-AR"/>
-        </w:rPr>
-        <w:t>This.mensaje</w:t>
-      </w:r>
-      <w:proofErr w:type="spellEnd"/>
-      <w:r>
-        <w:rPr>
-          <w:lang w:val="es-AR"/>
-        </w:rPr>
-        <w:t>() el objeto se manda un mensaje a si mismo</w:t>
-      </w:r>
-    </w:p>
-    <w:p>
-      <w:pPr>
-        <w:pStyle w:val="Prrafodelista"/>
-        <w:numPr>
-          <w:ilvl w:val="0"/>
-          <w:numId w:val="2"/>
-        </w:numPr>
-        <w:rPr>
-          <w:lang w:val="es-AR"/>
-        </w:rPr>
-      </w:pPr>
-      <w:proofErr w:type="spellStart"/>
-      <w:r>
-        <w:rPr>
-          <w:lang w:val="es-AR"/>
-        </w:rPr>
-        <w:t>Locomotion.move</w:t>
-      </w:r>
-      <w:proofErr w:type="spellEnd"/>
-      <w:r>
-        <w:rPr>
-          <w:lang w:val="es-AR"/>
-        </w:rPr>
-        <w:t>(</w:t>
-      </w:r>
-      <w:proofErr w:type="spellStart"/>
-      <w:r>
-        <w:rPr>
-          <w:lang w:val="es-AR"/>
-        </w:rPr>
-        <w:t>this</w:t>
-      </w:r>
-      <w:proofErr w:type="spellEnd"/>
-      <w:r>
-        <w:rPr>
-          <w:lang w:val="es-AR"/>
-        </w:rPr>
-        <w:t>) el objeto se</w:t>
+      <w:r>
+        <w:rPr>
+          <w:lang w:val="es-AR"/>
+        </w:rPr>
+        <w:t>This.mensaje() el objeto se manda un mensaje a si mismo</w:t>
+      </w:r>
+    </w:p>
+    <w:p>
+      <w:pPr>
+        <w:pStyle w:val="Prrafodelista"/>
+        <w:numPr>
+          <w:ilvl w:val="0"/>
+          <w:numId w:val="2"/>
+        </w:numPr>
+        <w:rPr>
+          <w:lang w:val="es-AR"/>
+        </w:rPr>
+      </w:pPr>
+      <w:r>
+        <w:rPr>
+          <w:lang w:val="es-AR"/>
+        </w:rPr>
+        <w:t>Locomotion.move(this) el objeto se</w:t>
       </w:r>
       <w:r>
         <w:rPr>
@@ -2055,19 +1857,11 @@
           <w:lang w:val="es-AR"/>
         </w:rPr>
       </w:pPr>
-      <w:proofErr w:type="spellStart"/>
-      <w:r>
-        <w:rPr>
-          <w:lang w:val="es-AR"/>
-        </w:rPr>
-        <w:t>This.variable</w:t>
-      </w:r>
-      <w:proofErr w:type="spellEnd"/>
-      <w:r>
-        <w:rPr>
-          <w:lang w:val="es-AR"/>
-        </w:rPr>
-        <w:t xml:space="preserve"> Cuando queremos quitar la ambigüedad entre variables. Sirve como para decir acá me quiero referir a la variable de instancia.</w:t>
+      <w:r>
+        <w:rPr>
+          <w:lang w:val="es-AR"/>
+        </w:rPr>
+        <w:t>This.variable Cuando queremos quitar la ambigüedad entre variables. Sirve como para decir acá me quiero referir a la variable de instancia.</w:t>
       </w:r>
     </w:p>
     <w:p>
@@ -2184,118 +1978,40 @@
         <w:rPr>
           <w:lang w:val="es-AR"/>
         </w:rPr>
-        <w:t>Si yo quiero saber si un auto es igual a otro auto, uso el “</w:t>
-      </w:r>
-      <w:proofErr w:type="spellStart"/>
-      <w:r>
-        <w:rPr>
-          <w:lang w:val="es-AR"/>
-        </w:rPr>
-        <w:t>equals</w:t>
-      </w:r>
-      <w:proofErr w:type="spellEnd"/>
-      <w:r>
-        <w:rPr>
-          <w:lang w:val="es-AR"/>
-        </w:rPr>
-        <w:t>”.</w:t>
-      </w:r>
-    </w:p>
-    <w:p>
-      <w:pPr>
-        <w:rPr>
-          <w:lang w:val="es-AR"/>
-        </w:rPr>
-      </w:pPr>
-      <w:proofErr w:type="spellStart"/>
+        <w:t>Si yo quiero saber si un auto es igual a otro auto, uso el “equals”.</w:t>
+      </w:r>
+    </w:p>
+    <w:p>
+      <w:pPr>
+        <w:rPr>
+          <w:lang w:val="es-AR"/>
+        </w:rPr>
+      </w:pPr>
       <w:r>
         <w:rPr>
           <w:lang w:val="es-AR"/>
         </w:rPr>
         <w:lastRenderedPageBreak/>
-        <w:t>Marca.equals</w:t>
-      </w:r>
-      <w:proofErr w:type="spellEnd"/>
-      <w:r>
-        <w:rPr>
-          <w:lang w:val="es-AR"/>
-        </w:rPr>
-        <w:t>(</w:t>
-      </w:r>
-      <w:proofErr w:type="spellStart"/>
-      <w:r>
-        <w:rPr>
-          <w:lang w:val="es-AR"/>
-        </w:rPr>
-        <w:t>otroAuto.getMarca</w:t>
-      </w:r>
-      <w:proofErr w:type="spellEnd"/>
-      <w:r>
-        <w:rPr>
-          <w:lang w:val="es-AR"/>
-        </w:rPr>
-        <w:t xml:space="preserve">()) </w:t>
-      </w:r>
-      <w:proofErr w:type="spellStart"/>
-      <w:r>
-        <w:rPr>
-          <w:lang w:val="es-AR"/>
-        </w:rPr>
-        <w:t>checkea</w:t>
-      </w:r>
-      <w:proofErr w:type="spellEnd"/>
-      <w:r>
-        <w:rPr>
-          <w:lang w:val="es-AR"/>
-        </w:rPr>
-        <w:t xml:space="preserve"> si son</w:t>
-      </w:r>
-      <w:r>
-        <w:rPr>
-          <w:lang w:val="es-AR"/>
-        </w:rPr>
-        <w:t xml:space="preserve"> “parecidos” y por ejemplo marca </w:t>
-      </w:r>
-      <w:proofErr w:type="spellStart"/>
-      <w:r>
-        <w:rPr>
-          <w:lang w:val="es-AR"/>
-        </w:rPr>
-        <w:t>toyota</w:t>
-      </w:r>
-      <w:proofErr w:type="spellEnd"/>
-      <w:r>
-        <w:rPr>
-          <w:lang w:val="es-AR"/>
-        </w:rPr>
-        <w:t>, son lo mismo pero son diferentes objetos.</w:t>
-      </w:r>
-    </w:p>
-    <w:p>
-      <w:pPr>
-        <w:rPr>
-          <w:lang w:val="es-AR"/>
-        </w:rPr>
-      </w:pPr>
-      <w:r>
-        <w:rPr>
-          <w:lang w:val="es-AR"/>
-        </w:rPr>
-        <w:t xml:space="preserve">Se podría usar el “==” para que el objeto </w:t>
-      </w:r>
-      <w:proofErr w:type="spellStart"/>
-      <w:r>
-        <w:rPr>
-          <w:lang w:val="es-AR"/>
-        </w:rPr>
-        <w:t>toyota</w:t>
-      </w:r>
-      <w:proofErr w:type="spellEnd"/>
-      <w:r>
-        <w:rPr>
-          <w:lang w:val="es-AR"/>
-        </w:rPr>
-        <w:t xml:space="preserve"> sea siempre el mismo y tenga herencia.</w:t>
+        <w:t>Marca.equals(otroAuto.getMarca()) checkea si son</w:t>
+      </w:r>
+      <w:r>
+        <w:rPr>
+          <w:lang w:val="es-AR"/>
+        </w:rPr>
+        <w:t xml:space="preserve"> “parecidos” y por ejemplo marca toyota, son lo mismo pero son diferentes objetos.</w:t>
+      </w:r>
+    </w:p>
+    <w:p>
+      <w:pPr>
+        <w:rPr>
+          <w:lang w:val="es-AR"/>
+        </w:rPr>
+      </w:pPr>
+      <w:r>
+        <w:rPr>
+          <w:lang w:val="es-AR"/>
+        </w:rPr>
+        <w:t>Se podría usar el “==” para que el objeto toyota sea siempre el mismo y tenga herencia.</w:t>
       </w:r>
     </w:p>
     <w:p>
@@ -2465,21 +2181,7 @@
         <w:rPr>
           <w:lang w:val="es-AR"/>
         </w:rPr>
-        <w:t xml:space="preserve">Firmas de métodos son nombre, orden y tipo de los </w:t>
-      </w:r>
-      <w:proofErr w:type="spellStart"/>
-      <w:r>
-        <w:rPr>
-          <w:lang w:val="es-AR"/>
-        </w:rPr>
-        <w:t>organimentos</w:t>
-      </w:r>
-      <w:proofErr w:type="spellEnd"/>
-      <w:r>
-        <w:rPr>
-          <w:lang w:val="es-AR"/>
-        </w:rPr>
-        <w:t>.</w:t>
+        <w:t>Firmas de métodos son nombre, orden y tipo de los organimentos.</w:t>
       </w:r>
     </w:p>
     <w:p>
@@ -2533,21 +2235,7 @@
         <w:rPr>
           <w:lang w:val="es-AR"/>
         </w:rPr>
-        <w:t xml:space="preserve">Asignar un </w:t>
-      </w:r>
-      <w:proofErr w:type="spellStart"/>
-      <w:r>
-        <w:rPr>
-          <w:lang w:val="es-AR"/>
-        </w:rPr>
-        <w:t>objeot</w:t>
-      </w:r>
-      <w:proofErr w:type="spellEnd"/>
-      <w:r>
-        <w:rPr>
-          <w:lang w:val="es-AR"/>
-        </w:rPr>
-        <w:t xml:space="preserve"> a una variable, no afecta al objeto.</w:t>
+        <w:t>Asignar un objeot a una variable, no afecta al objeto.</w:t>
       </w:r>
     </w:p>
     <w:p>
@@ -2569,19 +2257,11 @@
           <w:lang w:val="es-AR"/>
         </w:rPr>
       </w:pPr>
-      <w:proofErr w:type="spellStart"/>
-      <w:r>
-        <w:rPr>
-          <w:lang w:val="es-AR"/>
-        </w:rPr>
-        <w:t>Object</w:t>
-      </w:r>
-      <w:proofErr w:type="spellEnd"/>
-      <w:r>
-        <w:rPr>
-          <w:lang w:val="es-AR"/>
-        </w:rPr>
-        <w:t xml:space="preserve"> o = r (acá o es una variable y r también, cada una tiene su puntero. Pero con el igual, o apunta a lo mismo que r)</w:t>
+      <w:r>
+        <w:rPr>
+          <w:lang w:val="es-AR"/>
+        </w:rPr>
+        <w:t>Object o = r (acá o es una variable y r también, cada una tiene su puntero. Pero con el igual, o apunta a lo mismo que r)</w:t>
       </w:r>
     </w:p>
     <w:p>
@@ -2643,35 +2323,7 @@
         <w:rPr>
           <w:lang w:val="es-AR"/>
         </w:rPr>
-        <w:t xml:space="preserve">Che en esta variable tengo algo de este tipo y no </w:t>
-      </w:r>
-      <w:proofErr w:type="spellStart"/>
-      <w:r>
-        <w:rPr>
-          <w:lang w:val="es-AR"/>
-        </w:rPr>
-        <w:t>se</w:t>
-      </w:r>
-      <w:proofErr w:type="spellEnd"/>
-      <w:r>
-        <w:rPr>
-          <w:lang w:val="es-AR"/>
-        </w:rPr>
-        <w:t xml:space="preserve"> de </w:t>
-      </w:r>
-      <w:proofErr w:type="spellStart"/>
-      <w:r>
-        <w:rPr>
-          <w:lang w:val="es-AR"/>
-        </w:rPr>
-        <w:t>que</w:t>
-      </w:r>
-      <w:proofErr w:type="spellEnd"/>
-      <w:r>
-        <w:rPr>
-          <w:lang w:val="es-AR"/>
-        </w:rPr>
-        <w:t xml:space="preserve"> clase es, ni tampoco me importa.</w:t>
+        <w:t>Che en esta variable tengo algo de este tipo y no se de que clase es, ni tampoco me importa.</w:t>
       </w:r>
     </w:p>
     <w:p>
@@ -2698,19 +2350,11 @@
           <w:lang w:val="es-AR"/>
         </w:rPr>
       </w:pPr>
-      <w:proofErr w:type="spellStart"/>
-      <w:r>
-        <w:rPr>
-          <w:lang w:val="es-AR"/>
-        </w:rPr>
-        <w:t>Cuanco</w:t>
-      </w:r>
-      <w:proofErr w:type="spellEnd"/>
-      <w:r>
-        <w:rPr>
-          <w:lang w:val="es-AR"/>
-        </w:rPr>
-        <w:t xml:space="preserve"> una clase implementa una interfaz siempre antes chequea que existan los métodos que llamo así no revienta el programa</w:t>
+      <w:r>
+        <w:rPr>
+          <w:lang w:val="es-AR"/>
+        </w:rPr>
+        <w:t>Cuanco una clase implementa una interfaz siempre antes chequea que existan los métodos que llamo así no revienta el programa</w:t>
       </w:r>
     </w:p>
     <w:p>
@@ -2792,35 +2436,7 @@
         <w:rPr>
           <w:lang w:val="es-AR"/>
         </w:rPr>
-        <w:t xml:space="preserve">Por </w:t>
-      </w:r>
-      <w:proofErr w:type="spellStart"/>
-      <w:r>
-        <w:rPr>
-          <w:lang w:val="es-AR"/>
-        </w:rPr>
-        <w:t>ejmplo</w:t>
-      </w:r>
-      <w:proofErr w:type="spellEnd"/>
-      <w:r>
-        <w:rPr>
-          <w:lang w:val="es-AR"/>
-        </w:rPr>
-        <w:t xml:space="preserve">: </w:t>
-      </w:r>
-      <w:proofErr w:type="spellStart"/>
-      <w:r>
-        <w:rPr>
-          <w:lang w:val="es-AR"/>
-        </w:rPr>
-        <w:t>super.actionOne</w:t>
-      </w:r>
-      <w:proofErr w:type="spellEnd"/>
-      <w:r>
-        <w:rPr>
-          <w:lang w:val="es-AR"/>
-        </w:rPr>
-        <w:t xml:space="preserve">() lo ejecuto en “C”. Cuando se ejecute C y llega a la línea del super, </w:t>
+        <w:t xml:space="preserve">Por ejmplo: super.actionOne() lo ejecuto en “C”. Cuando se ejecute C y llega a la línea del super, </w:t>
       </w:r>
       <w:r>
         <w:rPr>
@@ -3048,85 +2664,60 @@
           <w:lang w:val="es-AR"/>
         </w:rPr>
       </w:pPr>
-      <w:proofErr w:type="spellStart"/>
-      <w:r>
-        <w:rPr>
-          <w:lang w:val="es-AR"/>
-        </w:rPr>
-        <w:t>Java.util.List</w:t>
-      </w:r>
-      <w:proofErr w:type="spellEnd"/>
-      <w:r>
-        <w:rPr>
-          <w:lang w:val="es-AR"/>
-        </w:rPr>
-        <w:t>: permiten duplicados</w:t>
-      </w:r>
-    </w:p>
-    <w:p>
-      <w:pPr>
-        <w:pStyle w:val="Prrafodelista"/>
-        <w:numPr>
-          <w:ilvl w:val="0"/>
-          <w:numId w:val="2"/>
-        </w:numPr>
-        <w:rPr>
-          <w:lang w:val="es-AR"/>
-        </w:rPr>
-      </w:pPr>
-      <w:proofErr w:type="spellStart"/>
-      <w:r>
-        <w:rPr>
-          <w:lang w:val="es-AR"/>
-        </w:rPr>
-        <w:t>Java.util.Set</w:t>
-      </w:r>
-      <w:proofErr w:type="spellEnd"/>
-      <w:r>
-        <w:rPr>
-          <w:lang w:val="es-AR"/>
-        </w:rPr>
-        <w:t>: no permiten duplicados</w:t>
-      </w:r>
-    </w:p>
-    <w:p>
-      <w:pPr>
-        <w:pStyle w:val="Prrafodelista"/>
-        <w:numPr>
-          <w:ilvl w:val="0"/>
-          <w:numId w:val="2"/>
-        </w:numPr>
-        <w:rPr>
-          <w:lang w:val="es-AR"/>
-        </w:rPr>
-      </w:pPr>
-      <w:proofErr w:type="spellStart"/>
-      <w:r>
-        <w:rPr>
-          <w:lang w:val="es-AR"/>
-        </w:rPr>
-        <w:t>Java.util.Map</w:t>
-      </w:r>
-      <w:proofErr w:type="spellEnd"/>
-      <w:r>
-        <w:rPr>
-          <w:lang w:val="es-AR"/>
-        </w:rPr>
-        <w:t>: asocia objetos que actúan como claves a otros que actúan como valores.</w:t>
-      </w:r>
-    </w:p>
-    <w:p>
-      <w:pPr>
-        <w:pStyle w:val="Prrafodelista"/>
-        <w:numPr>
-          <w:ilvl w:val="0"/>
-          <w:numId w:val="2"/>
-        </w:numPr>
-        <w:rPr>
-          <w:lang w:val="es-AR"/>
-        </w:rPr>
-      </w:pPr>
-      <w:proofErr w:type="spellStart"/>
+      <w:r>
+        <w:rPr>
+          <w:lang w:val="es-AR"/>
+        </w:rPr>
+        <w:t>Java.util.List: permiten duplicados</w:t>
+      </w:r>
+    </w:p>
+    <w:p>
+      <w:pPr>
+        <w:pStyle w:val="Prrafodelista"/>
+        <w:numPr>
+          <w:ilvl w:val="0"/>
+          <w:numId w:val="2"/>
+        </w:numPr>
+        <w:rPr>
+          <w:lang w:val="es-AR"/>
+        </w:rPr>
+      </w:pPr>
+      <w:r>
+        <w:rPr>
+          <w:lang w:val="es-AR"/>
+        </w:rPr>
+        <w:t>Java.util.Set: no permiten duplicados</w:t>
+      </w:r>
+    </w:p>
+    <w:p>
+      <w:pPr>
+        <w:pStyle w:val="Prrafodelista"/>
+        <w:numPr>
+          <w:ilvl w:val="0"/>
+          <w:numId w:val="2"/>
+        </w:numPr>
+        <w:rPr>
+          <w:lang w:val="es-AR"/>
+        </w:rPr>
+      </w:pPr>
+      <w:r>
+        <w:rPr>
+          <w:lang w:val="es-AR"/>
+        </w:rPr>
+        <w:t>Java.util.Map: asocia objetos que actúan como claves a otros que actúan como valores.</w:t>
+      </w:r>
+    </w:p>
+    <w:p>
+      <w:pPr>
+        <w:pStyle w:val="Prrafodelista"/>
+        <w:numPr>
+          <w:ilvl w:val="0"/>
+          <w:numId w:val="2"/>
+        </w:numPr>
+        <w:rPr>
+          <w:lang w:val="es-AR"/>
+        </w:rPr>
+      </w:pPr>
       <w:r>
         <w:rPr>
           <w:lang w:val="es-AR"/>
@@ -3143,14 +2734,7 @@
         <w:rPr>
           <w:lang w:val="es-AR"/>
         </w:rPr>
-        <w:t>ueue</w:t>
-      </w:r>
-      <w:proofErr w:type="spellEnd"/>
-      <w:r>
-        <w:rPr>
-          <w:lang w:val="es-AR"/>
-        </w:rPr>
-        <w:t>: cola.</w:t>
+        <w:t>ueue: cola.</w:t>
       </w:r>
     </w:p>
     <w:p>
@@ -3695,16 +3279,8 @@
         <w:rPr>
           <w:lang w:val="es-AR"/>
         </w:rPr>
-        <w:t xml:space="preserve">Servicio </w:t>
-      </w:r>
-      <w:proofErr w:type="spellStart"/>
-      <w:r>
-        <w:rPr>
-          <w:lang w:val="es-AR"/>
-        </w:rPr>
-        <w:t>parquizacion</w:t>
-      </w:r>
-      <w:proofErr w:type="spellEnd"/>
+        <w:t>Servicio parquizacion</w:t>
+      </w:r>
       <w:r>
         <w:rPr>
           <w:lang w:val="es-AR"/>
@@ -3847,16 +3423,8 @@
         <w:rPr>
           <w:lang w:val="es-AR"/>
         </w:rPr>
-        <w:t xml:space="preserve">Cantidad de </w:t>
-      </w:r>
-      <w:proofErr w:type="spellStart"/>
-      <w:r>
-        <w:rPr>
-          <w:lang w:val="es-AR"/>
-        </w:rPr>
-        <w:t>maquinas</w:t>
-      </w:r>
-      <w:proofErr w:type="spellEnd"/>
+        <w:t>Cantidad de maquinas</w:t>
+      </w:r>
       <w:r>
         <w:rPr>
           <w:lang w:val="es-AR"/>
@@ -4272,6 +3840,234 @@
           <w:lang w:val="es-AR"/>
         </w:rPr>
         <w:t>Fuente de inspiración de casi todo lo que vino después (en OO)</w:t>
+      </w:r>
+    </w:p>
+    <w:p>
+      <w:pPr>
+        <w:rPr>
+          <w:lang w:val="es-AR"/>
+        </w:rPr>
+      </w:pPr>
+    </w:p>
+    <w:p>
+      <w:pPr>
+        <w:rPr>
+          <w:lang w:val="es-AR"/>
+        </w:rPr>
+      </w:pPr>
+    </w:p>
+    <w:p>
+      <w:pPr>
+        <w:rPr>
+          <w:lang w:val="es-AR"/>
+        </w:rPr>
+      </w:pPr>
+    </w:p>
+    <w:p>
+      <w:pPr>
+        <w:rPr>
+          <w:lang w:val="es-AR"/>
+        </w:rPr>
+      </w:pPr>
+    </w:p>
+    <w:p>
+      <w:pPr>
+        <w:rPr>
+          <w:lang w:val="es-AR"/>
+        </w:rPr>
+      </w:pPr>
+    </w:p>
+    <w:p>
+      <w:pPr>
+        <w:rPr>
+          <w:lang w:val="es-AR"/>
+        </w:rPr>
+      </w:pPr>
+    </w:p>
+    <w:p>
+      <w:pPr>
+        <w:rPr>
+          <w:lang w:val="es-AR"/>
+        </w:rPr>
+      </w:pPr>
+    </w:p>
+    <w:p>
+      <w:pPr>
+        <w:rPr>
+          <w:lang w:val="es-AR"/>
+        </w:rPr>
+      </w:pPr>
+    </w:p>
+    <w:p>
+      <w:pPr>
+        <w:rPr>
+          <w:lang w:val="es-AR"/>
+        </w:rPr>
+      </w:pPr>
+    </w:p>
+    <w:p>
+      <w:pPr>
+        <w:rPr>
+          <w:lang w:val="es-AR"/>
+        </w:rPr>
+      </w:pPr>
+    </w:p>
+    <w:p>
+      <w:pPr>
+        <w:rPr>
+          <w:lang w:val="es-AR"/>
+        </w:rPr>
+      </w:pPr>
+    </w:p>
+    <w:p>
+      <w:pPr>
+        <w:rPr>
+          <w:lang w:val="es-AR"/>
+        </w:rPr>
+      </w:pPr>
+    </w:p>
+    <w:p>
+      <w:pPr>
+        <w:rPr>
+          <w:lang w:val="es-AR"/>
+        </w:rPr>
+      </w:pPr>
+    </w:p>
+    <w:p>
+      <w:pPr>
+        <w:rPr>
+          <w:lang w:val="es-AR"/>
+        </w:rPr>
+      </w:pPr>
+    </w:p>
+    <w:p>
+      <w:pPr>
+        <w:rPr>
+          <w:lang w:val="es-AR"/>
+        </w:rPr>
+      </w:pPr>
+    </w:p>
+    <w:p>
+      <w:pPr>
+        <w:rPr>
+          <w:lang w:val="es-AR"/>
+        </w:rPr>
+      </w:pPr>
+    </w:p>
+    <w:p>
+      <w:pPr>
+        <w:rPr>
+          <w:lang w:val="es-AR"/>
+        </w:rPr>
+      </w:pPr>
+    </w:p>
+    <w:p>
+      <w:pPr>
+        <w:rPr>
+          <w:lang w:val="es-AR"/>
+        </w:rPr>
+      </w:pPr>
+    </w:p>
+    <w:p>
+      <w:pPr>
+        <w:rPr>
+          <w:lang w:val="es-AR"/>
+        </w:rPr>
+      </w:pPr>
+    </w:p>
+    <w:p>
+      <w:pPr>
+        <w:rPr>
+          <w:lang w:val="es-AR"/>
+        </w:rPr>
+      </w:pPr>
+    </w:p>
+    <w:p>
+      <w:pPr>
+        <w:rPr>
+          <w:lang w:val="es-AR"/>
+        </w:rPr>
+      </w:pPr>
+    </w:p>
+    <w:p>
+      <w:pPr>
+        <w:rPr>
+          <w:lang w:val="es-AR"/>
+        </w:rPr>
+      </w:pPr>
+    </w:p>
+    <w:p>
+      <w:pPr>
+        <w:rPr>
+          <w:lang w:val="es-AR"/>
+        </w:rPr>
+      </w:pPr>
+      <w:r>
+        <w:rPr>
+          <w:lang w:val="es-AR"/>
+        </w:rPr>
+        <w:lastRenderedPageBreak/>
+        <w:t>Teoría – 31/10/24:</w:t>
+      </w:r>
+    </w:p>
+    <w:p>
+      <w:pPr>
+        <w:rPr>
+          <w:lang w:val="es-AR"/>
+        </w:rPr>
+      </w:pPr>
+      <w:r>
+        <w:rPr>
+          <w:lang w:val="es-AR"/>
+        </w:rPr>
+        <w:t>Ejemplo de armado de todo el código con uml con enunciado de cliente</w:t>
+      </w:r>
+    </w:p>
+    <w:p>
+      <w:pPr>
+        <w:rPr>
+          <w:lang w:val="es-AR"/>
+        </w:rPr>
+      </w:pPr>
+    </w:p>
+    <w:p>
+      <w:pPr>
+        <w:rPr>
+          <w:lang w:val="es-AR"/>
+        </w:rPr>
+      </w:pPr>
+      <w:r>
+        <w:rPr>
+          <w:lang w:val="es-AR"/>
+        </w:rPr>
+        <w:t>&lt;&lt;Value Object&gt;&gt; sobre el nombre de una clase en UML, significa que es mas importante el valor del atributo y no tanto a lo que referencia</w:t>
+      </w:r>
+      <w:r>
+        <w:rPr>
+          <w:lang w:val="es-AR"/>
+        </w:rPr>
+        <w:t>.</w:t>
+      </w:r>
+      <w:r>
+        <w:rPr>
+          <w:lang w:val="es-AR"/>
+        </w:rPr>
+        <w:br/>
+        <w:t>Dicho por el profe: Son los que los tiras si no te gustan y pones un valor nuevo.</w:t>
+      </w:r>
+      <w:r>
+        <w:rPr>
+          <w:lang w:val="es-AR"/>
+        </w:rPr>
+        <w:br/>
+        <w:t xml:space="preserve">Lo mas fácil es no marcarlo. </w:t>
+      </w:r>
+      <w:r>
+        <w:rPr>
+          <w:lang w:val="es-AR"/>
+        </w:rPr>
+        <w:br/>
+        <w:t>El ejemplo fue de géneros de películas.</w:t>
       </w:r>
     </w:p>
     <w:sectPr>

</xml_diff>